<commit_message>
More of Stephen's changes.
</commit_message>
<xml_diff>
--- a/designDocs/ConstrainedImplIE.docx
+++ b/designDocs/ConstrainedImplIE.docx
@@ -364,74 +364,299 @@
         </w:rPr>
         <w:t>, court</w:t>
       </w:r>
-    </w:p>
-    <w:p>
-      <w:pPr>
-        <w:pStyle w:val="PlainText"/>
-        <w:rPr>
-          <w:rFonts w:ascii="Courier New" w:hAnsi="Courier New" w:cs="Courier New"/>
-        </w:rPr>
-      </w:pPr>
-      <w:r>
-        <w:rPr>
-          <w:rFonts w:ascii="Courier New" w:hAnsi="Courier New" w:cs="Courier New"/>
-        </w:rPr>
-        <w:t>not organizations:</w:t>
-      </w:r>
-    </w:p>
-    <w:p>
-      <w:pPr>
-        <w:pStyle w:val="PlainText"/>
-        <w:rPr>
-          <w:rFonts w:ascii="Courier New" w:hAnsi="Courier New" w:cs="Courier New"/>
-        </w:rPr>
-      </w:pPr>
-      <w:r>
-        <w:rPr>
-          <w:rFonts w:ascii="Courier New" w:hAnsi="Courier New" w:cs="Courier New"/>
-        </w:rPr>
-        <w:t xml:space="preserve">  hotel, motel, </w:t>
-      </w:r>
-      <w:r>
-        <w:rPr>
-          <w:rFonts w:ascii="Courier New" w:hAnsi="Courier New" w:cs="Courier New"/>
-        </w:rPr>
-        <w:t xml:space="preserve">airbase, office, </w:t>
-      </w:r>
-      <w:r>
-        <w:rPr>
-          <w:rFonts w:ascii="Courier New" w:hAnsi="Courier New" w:cs="Courier New"/>
-        </w:rPr>
-        <w:t xml:space="preserve">district, airport, </w:t>
-      </w:r>
-      <w:r>
-        <w:rPr>
-          <w:rFonts w:ascii="Courier New" w:hAnsi="Courier New" w:cs="Courier New"/>
-        </w:rPr>
-        <w:t>resort, marathon,</w:t>
-      </w:r>
-    </w:p>
-    <w:p>
-      <w:pPr>
-        <w:pStyle w:val="PlainText"/>
-        <w:rPr>
-          <w:rFonts w:ascii="Courier New" w:hAnsi="Courier New" w:cs="Courier New"/>
-        </w:rPr>
-      </w:pPr>
-      <w:r>
-        <w:rPr>
-          <w:rFonts w:ascii="Courier New" w:hAnsi="Courier New" w:cs="Courier New"/>
-        </w:rPr>
-        <w:t xml:space="preserve">  olympics, shopping mall, </w:t>
-      </w:r>
-      <w:r>
-        <w:rPr>
-          <w:rFonts w:ascii="Courier New" w:hAnsi="Courier New" w:cs="Courier New"/>
-        </w:rPr>
-        <w:t>auditorium</w:t>
+      <w:r>
+        <w:rPr>
+          <w:rFonts w:ascii="Courier New" w:hAnsi="Courier New" w:cs="Courier New"/>
+        </w:rPr>
+        <w:t>, prison</w:t>
       </w:r>
       <w:bookmarkStart w:id="0" w:name="_GoBack"/>
       <w:bookmarkEnd w:id="0"/>
+    </w:p>
+    <w:p>
+      <w:pPr>
+        <w:pStyle w:val="PlainText"/>
+        <w:rPr>
+          <w:rFonts w:ascii="Courier New" w:hAnsi="Courier New" w:cs="Courier New"/>
+        </w:rPr>
+      </w:pPr>
+      <w:r>
+        <w:rPr>
+          <w:rFonts w:ascii="Courier New" w:hAnsi="Courier New" w:cs="Courier New"/>
+        </w:rPr>
+        <w:t>not organizations:</w:t>
+      </w:r>
+    </w:p>
+    <w:p>
+      <w:pPr>
+        <w:pStyle w:val="PlainText"/>
+        <w:rPr>
+          <w:rFonts w:ascii="Courier New" w:hAnsi="Courier New" w:cs="Courier New"/>
+        </w:rPr>
+      </w:pPr>
+      <w:r>
+        <w:rPr>
+          <w:rFonts w:ascii="Courier New" w:hAnsi="Courier New" w:cs="Courier New"/>
+        </w:rPr>
+        <w:t xml:space="preserve">  hotel, motel, </w:t>
+      </w:r>
+      <w:r>
+        <w:rPr>
+          <w:rFonts w:ascii="Courier New" w:hAnsi="Courier New" w:cs="Courier New"/>
+        </w:rPr>
+        <w:t xml:space="preserve">airbase, office, </w:t>
+      </w:r>
+      <w:r>
+        <w:rPr>
+          <w:rFonts w:ascii="Courier New" w:hAnsi="Courier New" w:cs="Courier New"/>
+        </w:rPr>
+        <w:t xml:space="preserve">district, airport, </w:t>
+      </w:r>
+      <w:r>
+        <w:rPr>
+          <w:rFonts w:ascii="Courier New" w:hAnsi="Courier New" w:cs="Courier New"/>
+        </w:rPr>
+        <w:t>resort, marathon,</w:t>
+      </w:r>
+    </w:p>
+    <w:p>
+      <w:pPr>
+        <w:pStyle w:val="PlainText"/>
+        <w:rPr>
+          <w:rFonts w:ascii="Courier New" w:hAnsi="Courier New" w:cs="Courier New"/>
+        </w:rPr>
+      </w:pPr>
+      <w:r>
+        <w:rPr>
+          <w:rFonts w:ascii="Courier New" w:hAnsi="Courier New" w:cs="Courier New"/>
+        </w:rPr>
+        <w:t xml:space="preserve">  olympics, shopping mall, </w:t>
+      </w:r>
+      <w:r>
+        <w:rPr>
+          <w:rFonts w:ascii="Courier New" w:hAnsi="Courier New" w:cs="Courier New"/>
+        </w:rPr>
+        <w:t>auditorium</w:t>
+      </w:r>
+    </w:p>
+    <w:p>
+      <w:pPr>
+        <w:pStyle w:val="PlainText"/>
+        <w:rPr>
+          <w:rFonts w:ascii="Courier New" w:hAnsi="Courier New" w:cs="Courier New"/>
+        </w:rPr>
+      </w:pPr>
+    </w:p>
+    <w:p>
+      <w:pPr>
+        <w:pStyle w:val="PlainText"/>
+        <w:rPr>
+          <w:rFonts w:ascii="Courier New" w:hAnsi="Courier New" w:cs="Courier New"/>
+        </w:rPr>
+      </w:pPr>
+      <w:r>
+        <w:rPr>
+          <w:rFonts w:ascii="Courier New" w:hAnsi="Courier New" w:cs="Courier New"/>
+        </w:rPr>
+        <w:t xml:space="preserve">person includes groups of individual people: team, </w:t>
+      </w:r>
+      <w:r>
+        <w:rPr>
+          <w:rFonts w:ascii="Courier New" w:hAnsi="Courier New" w:cs="Courier New"/>
+        </w:rPr>
+        <w:t>family,</w:t>
+      </w:r>
+      <w:r>
+        <w:rPr>
+          <w:rFonts w:ascii="Courier New" w:hAnsi="Courier New" w:cs="Courier New"/>
+        </w:rPr>
+        <w:t xml:space="preserve"> delegation</w:t>
+      </w:r>
+      <w:r>
+        <w:rPr>
+          <w:rFonts w:ascii="Courier New" w:hAnsi="Courier New" w:cs="Courier New"/>
+        </w:rPr>
+        <w:t xml:space="preserve">, </w:t>
+      </w:r>
+    </w:p>
+    <w:p>
+      <w:pPr>
+        <w:pStyle w:val="PlainText"/>
+        <w:rPr>
+          <w:rFonts w:ascii="Courier New" w:hAnsi="Courier New" w:cs="Courier New"/>
+        </w:rPr>
+      </w:pPr>
+      <w:r>
+        <w:rPr>
+          <w:rFonts w:ascii="Courier New" w:hAnsi="Courier New" w:cs="Courier New"/>
+        </w:rPr>
+        <w:t xml:space="preserve">  people</w:t>
+      </w:r>
+      <w:r>
+        <w:rPr>
+          <w:rFonts w:ascii="Courier New" w:hAnsi="Courier New" w:cs="Courier New"/>
+        </w:rPr>
+        <w:t>, troops</w:t>
+      </w:r>
+      <w:r>
+        <w:rPr>
+          <w:rFonts w:ascii="Courier New" w:hAnsi="Courier New" w:cs="Courier New"/>
+        </w:rPr>
+        <w:t>, (</w:t>
+      </w:r>
+      <w:r>
+        <w:rPr>
+          <w:rFonts w:ascii="Courier New" w:hAnsi="Courier New" w:cs="Courier New"/>
+        </w:rPr>
+        <w:t>armed</w:t>
+      </w:r>
+      <w:r>
+        <w:rPr>
+          <w:rFonts w:ascii="Courier New" w:hAnsi="Courier New" w:cs="Courier New"/>
+        </w:rPr>
+        <w:t>) forces</w:t>
+      </w:r>
+      <w:r>
+        <w:rPr>
+          <w:rFonts w:ascii="Courier New" w:hAnsi="Courier New" w:cs="Courier New"/>
+        </w:rPr>
+        <w:t>, authorities</w:t>
+      </w:r>
+      <w:r>
+        <w:rPr>
+          <w:rFonts w:ascii="Courier New" w:hAnsi="Courier New" w:cs="Courier New"/>
+        </w:rPr>
+        <w:t>, public</w:t>
+      </w:r>
+      <w:r>
+        <w:rPr>
+          <w:rFonts w:ascii="Courier New" w:hAnsi="Courier New" w:cs="Courier New"/>
+        </w:rPr>
+        <w:t>, group</w:t>
+      </w:r>
+      <w:r>
+        <w:rPr>
+          <w:rFonts w:ascii="Courier New" w:hAnsi="Courier New" w:cs="Courier New"/>
+        </w:rPr>
+        <w:t>,</w:t>
+      </w:r>
+      <w:r>
+        <w:rPr>
+          <w:rFonts w:ascii="Courier New" w:hAnsi="Courier New" w:cs="Courier New"/>
+        </w:rPr>
+        <w:t xml:space="preserve"> </w:t>
+      </w:r>
+      <w:r>
+        <w:rPr>
+          <w:rFonts w:ascii="Courier New" w:hAnsi="Courier New" w:cs="Courier New"/>
+        </w:rPr>
+        <w:t>rebels,</w:t>
+      </w:r>
+    </w:p>
+    <w:p>
+      <w:pPr>
+        <w:pStyle w:val="PlainText"/>
+        <w:rPr>
+          <w:rFonts w:ascii="Courier New" w:hAnsi="Courier New" w:cs="Courier New"/>
+        </w:rPr>
+      </w:pPr>
+      <w:r>
+        <w:rPr>
+          <w:rFonts w:ascii="Courier New" w:hAnsi="Courier New" w:cs="Courier New"/>
+        </w:rPr>
+        <w:t xml:space="preserve">  insurgents</w:t>
+      </w:r>
+    </w:p>
+    <w:p>
+      <w:pPr>
+        <w:pStyle w:val="PlainText"/>
+        <w:ind w:firstLine="720"/>
+        <w:rPr>
+          <w:rFonts w:ascii="Courier New" w:hAnsi="Courier New" w:cs="Courier New"/>
+        </w:rPr>
+      </w:pPr>
+      <w:r>
+        <w:rPr>
+          <w:rFonts w:ascii="Courier New" w:hAnsi="Courier New" w:cs="Courier New"/>
+        </w:rPr>
+        <w:t>but not population</w:t>
+      </w:r>
+      <w:r>
+        <w:rPr>
+          <w:rFonts w:ascii="Courier New" w:hAnsi="Courier New" w:cs="Courier New"/>
+        </w:rPr>
+        <w:t>,refugee camp,</w:t>
+      </w:r>
+      <w:r>
+        <w:rPr>
+          <w:rFonts w:ascii="Courier New" w:hAnsi="Courier New" w:cs="Courier New"/>
+        </w:rPr>
+        <w:t xml:space="preserve"> delegation</w:t>
+      </w:r>
+    </w:p>
+    <w:p>
+      <w:pPr>
+        <w:pStyle w:val="PlainText"/>
+        <w:rPr>
+          <w:rFonts w:ascii="Courier New" w:hAnsi="Courier New" w:cs="Courier New"/>
+        </w:rPr>
+      </w:pPr>
+      <w:r>
+        <w:rPr>
+          <w:rFonts w:ascii="Courier New" w:hAnsi="Courier New" w:cs="Courier New"/>
+        </w:rPr>
+        <w:t>does not include organizations: court</w:t>
+      </w:r>
+      <w:r>
+        <w:rPr>
+          <w:rFonts w:ascii="Courier New" w:hAnsi="Courier New" w:cs="Courier New"/>
+        </w:rPr>
+        <w:t>, government,</w:t>
+      </w:r>
+      <w:r>
+        <w:rPr>
+          <w:rFonts w:ascii="Courier New" w:hAnsi="Courier New" w:cs="Courier New"/>
+        </w:rPr>
+        <w:t xml:space="preserve"> army</w:t>
+      </w:r>
+      <w:r>
+        <w:rPr>
+          <w:rFonts w:ascii="Courier New" w:hAnsi="Courier New" w:cs="Courier New"/>
+        </w:rPr>
+        <w:t>, insurgency</w:t>
+      </w:r>
+      <w:r>
+        <w:rPr>
+          <w:rFonts w:ascii="Courier New" w:hAnsi="Courier New" w:cs="Courier New"/>
+        </w:rPr>
+        <w:t>,</w:t>
+      </w:r>
+    </w:p>
+    <w:p>
+      <w:pPr>
+        <w:pStyle w:val="PlainText"/>
+        <w:rPr>
+          <w:rFonts w:ascii="Courier New" w:hAnsi="Courier New" w:cs="Courier New"/>
+        </w:rPr>
+      </w:pPr>
+      <w:r>
+        <w:rPr>
+          <w:rFonts w:ascii="Courier New" w:hAnsi="Courier New" w:cs="Courier New"/>
+        </w:rPr>
+        <w:t xml:space="preserve">  police</w:t>
+      </w:r>
+      <w:r>
+        <w:rPr>
+          <w:rFonts w:ascii="Courier New" w:hAnsi="Courier New" w:cs="Courier New"/>
+        </w:rPr>
+        <w:t>, navy</w:t>
+      </w:r>
+      <w:r>
+        <w:rPr>
+          <w:rFonts w:ascii="Courier New" w:hAnsi="Courier New" w:cs="Courier New"/>
+        </w:rPr>
+        <w:t>,</w:t>
+      </w:r>
     </w:p>
     <w:sectPr>
       <w:pgSz w:w="12240" w:h="15840"/>

</xml_diff>

<commit_message>
Added design docs by stephen.
</commit_message>
<xml_diff>
--- a/designDocs/ConstrainedImplIE.docx
+++ b/designDocs/ConstrainedImplIE.docx
@@ -370,6 +370,98 @@
         </w:rPr>
         <w:t>, prison</w:t>
       </w:r>
+      <w:r>
+        <w:rPr>
+          <w:rFonts w:ascii="Courier New" w:hAnsi="Courier New" w:cs="Courier New"/>
+        </w:rPr>
+        <w:t>, church</w:t>
+      </w:r>
+    </w:p>
+    <w:p>
+      <w:pPr>
+        <w:pStyle w:val="PlainText"/>
+        <w:rPr>
+          <w:rFonts w:ascii="Courier New" w:hAnsi="Courier New" w:cs="Courier New"/>
+        </w:rPr>
+      </w:pPr>
+      <w:r>
+        <w:rPr>
+          <w:rFonts w:ascii="Courier New" w:hAnsi="Courier New" w:cs="Courier New"/>
+        </w:rPr>
+        <w:t>not organizations:</w:t>
+      </w:r>
+    </w:p>
+    <w:p>
+      <w:pPr>
+        <w:pStyle w:val="PlainText"/>
+        <w:rPr>
+          <w:rFonts w:ascii="Courier New" w:hAnsi="Courier New" w:cs="Courier New"/>
+        </w:rPr>
+      </w:pPr>
+      <w:r>
+        <w:rPr>
+          <w:rFonts w:ascii="Courier New" w:hAnsi="Courier New" w:cs="Courier New"/>
+        </w:rPr>
+        <w:t xml:space="preserve">  hotel, motel, </w:t>
+      </w:r>
+      <w:r>
+        <w:rPr>
+          <w:rFonts w:ascii="Courier New" w:hAnsi="Courier New" w:cs="Courier New"/>
+        </w:rPr>
+        <w:t xml:space="preserve">airbase, office, </w:t>
+      </w:r>
+      <w:r>
+        <w:rPr>
+          <w:rFonts w:ascii="Courier New" w:hAnsi="Courier New" w:cs="Courier New"/>
+        </w:rPr>
+        <w:t xml:space="preserve">district, airport, </w:t>
+      </w:r>
+      <w:r>
+        <w:rPr>
+          <w:rFonts w:ascii="Courier New" w:hAnsi="Courier New" w:cs="Courier New"/>
+        </w:rPr>
+        <w:t>resort, marathon,</w:t>
+      </w:r>
+    </w:p>
+    <w:p>
+      <w:pPr>
+        <w:pStyle w:val="PlainText"/>
+        <w:rPr>
+          <w:rFonts w:ascii="Courier New" w:hAnsi="Courier New" w:cs="Courier New"/>
+        </w:rPr>
+      </w:pPr>
+      <w:r>
+        <w:rPr>
+          <w:rFonts w:ascii="Courier New" w:hAnsi="Courier New" w:cs="Courier New"/>
+        </w:rPr>
+        <w:t xml:space="preserve">  olympics, shopping mall, </w:t>
+      </w:r>
+      <w:r>
+        <w:rPr>
+          <w:rFonts w:ascii="Courier New" w:hAnsi="Courier New" w:cs="Courier New"/>
+        </w:rPr>
+        <w:t>auditorium</w:t>
+      </w:r>
+      <w:r>
+        <w:rPr>
+          <w:rFonts w:ascii="Courier New" w:hAnsi="Courier New" w:cs="Courier New"/>
+        </w:rPr>
+        <w:t>, program</w:t>
+      </w:r>
+    </w:p>
+    <w:p>
+      <w:pPr>
+        <w:pStyle w:val="PlainText"/>
+        <w:rPr>
+          <w:rFonts w:ascii="Courier New" w:hAnsi="Courier New" w:cs="Courier New"/>
+        </w:rPr>
+      </w:pPr>
+      <w:r>
+        <w:rPr>
+          <w:rFonts w:ascii="Courier New" w:hAnsi="Courier New" w:cs="Courier New"/>
+        </w:rPr>
+        <w:t>But proper names of airbases, police departments, etc. are organizations</w:t>
+      </w:r>
       <w:bookmarkStart w:id="0" w:name="_GoBack"/>
       <w:bookmarkEnd w:id="0"/>
     </w:p>
@@ -380,72 +472,6 @@
           <w:rFonts w:ascii="Courier New" w:hAnsi="Courier New" w:cs="Courier New"/>
         </w:rPr>
       </w:pPr>
-      <w:r>
-        <w:rPr>
-          <w:rFonts w:ascii="Courier New" w:hAnsi="Courier New" w:cs="Courier New"/>
-        </w:rPr>
-        <w:t>not organizations:</w:t>
-      </w:r>
-    </w:p>
-    <w:p>
-      <w:pPr>
-        <w:pStyle w:val="PlainText"/>
-        <w:rPr>
-          <w:rFonts w:ascii="Courier New" w:hAnsi="Courier New" w:cs="Courier New"/>
-        </w:rPr>
-      </w:pPr>
-      <w:r>
-        <w:rPr>
-          <w:rFonts w:ascii="Courier New" w:hAnsi="Courier New" w:cs="Courier New"/>
-        </w:rPr>
-        <w:t xml:space="preserve">  hotel, motel, </w:t>
-      </w:r>
-      <w:r>
-        <w:rPr>
-          <w:rFonts w:ascii="Courier New" w:hAnsi="Courier New" w:cs="Courier New"/>
-        </w:rPr>
-        <w:t xml:space="preserve">airbase, office, </w:t>
-      </w:r>
-      <w:r>
-        <w:rPr>
-          <w:rFonts w:ascii="Courier New" w:hAnsi="Courier New" w:cs="Courier New"/>
-        </w:rPr>
-        <w:t xml:space="preserve">district, airport, </w:t>
-      </w:r>
-      <w:r>
-        <w:rPr>
-          <w:rFonts w:ascii="Courier New" w:hAnsi="Courier New" w:cs="Courier New"/>
-        </w:rPr>
-        <w:t>resort, marathon,</w:t>
-      </w:r>
-    </w:p>
-    <w:p>
-      <w:pPr>
-        <w:pStyle w:val="PlainText"/>
-        <w:rPr>
-          <w:rFonts w:ascii="Courier New" w:hAnsi="Courier New" w:cs="Courier New"/>
-        </w:rPr>
-      </w:pPr>
-      <w:r>
-        <w:rPr>
-          <w:rFonts w:ascii="Courier New" w:hAnsi="Courier New" w:cs="Courier New"/>
-        </w:rPr>
-        <w:t xml:space="preserve">  olympics, shopping mall, </w:t>
-      </w:r>
-      <w:r>
-        <w:rPr>
-          <w:rFonts w:ascii="Courier New" w:hAnsi="Courier New" w:cs="Courier New"/>
-        </w:rPr>
-        <w:t>auditorium</w:t>
-      </w:r>
-    </w:p>
-    <w:p>
-      <w:pPr>
-        <w:pStyle w:val="PlainText"/>
-        <w:rPr>
-          <w:rFonts w:ascii="Courier New" w:hAnsi="Courier New" w:cs="Courier New"/>
-        </w:rPr>
-      </w:pPr>
     </w:p>
     <w:p>
       <w:pPr>
@@ -566,6 +592,12 @@
         </w:rPr>
         <w:t xml:space="preserve">  insurgents</w:t>
       </w:r>
+      <w:r>
+        <w:rPr>
+          <w:rFonts w:ascii="Courier New" w:hAnsi="Courier New" w:cs="Courier New"/>
+        </w:rPr>
+        <w:t>, community</w:t>
+      </w:r>
     </w:p>
     <w:p>
       <w:pPr>
@@ -651,12 +683,68 @@
         </w:rPr>
         <w:t>, navy</w:t>
       </w:r>
-      <w:r>
-        <w:rPr>
-          <w:rFonts w:ascii="Courier New" w:hAnsi="Courier New" w:cs="Courier New"/>
-        </w:rPr>
-        <w:t>,</w:t>
-      </w:r>
+    </w:p>
+    <w:p>
+      <w:pPr>
+        <w:pStyle w:val="PlainText"/>
+        <w:rPr>
+          <w:rFonts w:ascii="Courier New" w:hAnsi="Courier New" w:cs="Courier New"/>
+        </w:rPr>
+      </w:pPr>
+    </w:p>
+    <w:p>
+      <w:pPr>
+        <w:pStyle w:val="PlainText"/>
+        <w:rPr>
+          <w:rFonts w:ascii="Courier New" w:hAnsi="Courier New" w:cs="Courier New"/>
+        </w:rPr>
+      </w:pPr>
+      <w:r>
+        <w:rPr>
+          <w:rFonts w:ascii="Courier New" w:hAnsi="Courier New" w:cs="Courier New"/>
+        </w:rPr>
+        <w:t>School: can modify a division within the school</w:t>
+      </w:r>
+    </w:p>
+    <w:p>
+      <w:pPr>
+        <w:pStyle w:val="PlainText"/>
+        <w:rPr>
+          <w:rFonts w:ascii="Courier New" w:hAnsi="Courier New" w:cs="Courier New"/>
+        </w:rPr>
+      </w:pPr>
+      <w:r>
+        <w:rPr>
+          <w:rFonts w:ascii="Courier New" w:hAnsi="Courier New" w:cs="Courier New"/>
+        </w:rPr>
+        <w:t xml:space="preserve">  entity: </w:t>
+      </w:r>
+      <w:r>
+        <w:rPr>
+          <w:rFonts w:ascii="Courier New" w:hAnsi="Courier New" w:cs="Courier New"/>
+        </w:rPr>
+        <w:t>Johns Hopkins School of Medicine</w:t>
+      </w:r>
+      <w:r>
+        <w:rPr>
+          <w:rFonts w:ascii="Courier New" w:hAnsi="Courier New" w:cs="Courier New"/>
+        </w:rPr>
+        <w:t xml:space="preserve">    slotfill: </w:t>
+      </w:r>
+      <w:r>
+        <w:rPr>
+          <w:rFonts w:ascii="Courier New" w:hAnsi="Courier New" w:cs="Courier New"/>
+        </w:rPr>
+        <w:t>Johns Hopkins</w:t>
+      </w:r>
+    </w:p>
+    <w:p>
+      <w:pPr>
+        <w:pStyle w:val="PlainText"/>
+        <w:rPr>
+          <w:rFonts w:ascii="Courier New" w:hAnsi="Courier New" w:cs="Courier New"/>
+        </w:rPr>
+      </w:pPr>
     </w:p>
     <w:sectPr>
       <w:pgSz w:w="12240" w:h="15840"/>

</xml_diff>